<commit_message>
Committed final changes to the API call from main to ensure a clean looking output for the user
</commit_message>
<xml_diff>
--- a/AI_Tutor_Report.docx
+++ b/AI_Tutor_Report.docx
@@ -4,22 +4,112 @@
   <w:body>
     <w:p>
       <w:pPr>
-        <w:spacing w:line="360" w:lineRule="auto"/>
+        <w:spacing w:line="480" w:lineRule="auto"/>
+        <w:rPr>
+          <w:rFonts w:ascii="Times New Roman" w:hAnsi="Times New Roman" w:cs="Times New Roman"/>
+        </w:rPr>
+      </w:pPr>
+      <w:r>
+        <w:rPr>
+          <w:rFonts w:ascii="Times New Roman" w:hAnsi="Times New Roman" w:cs="Times New Roman"/>
+        </w:rPr>
+        <w:t>Zachary Barkhorn</w:t>
+      </w:r>
+    </w:p>
+    <w:p>
+      <w:pPr>
+        <w:spacing w:line="480" w:lineRule="auto"/>
+        <w:rPr>
+          <w:rFonts w:ascii="Times New Roman" w:hAnsi="Times New Roman" w:cs="Times New Roman"/>
+        </w:rPr>
+      </w:pPr>
+      <w:r>
+        <w:rPr>
+          <w:rFonts w:ascii="Times New Roman" w:hAnsi="Times New Roman" w:cs="Times New Roman"/>
+        </w:rPr>
+        <w:t>COSC 461</w:t>
+      </w:r>
+    </w:p>
+    <w:p>
+      <w:pPr>
+        <w:spacing w:line="480" w:lineRule="auto"/>
+        <w:rPr>
+          <w:rFonts w:ascii="Times New Roman" w:hAnsi="Times New Roman" w:cs="Times New Roman"/>
+        </w:rPr>
+      </w:pPr>
+      <w:r>
+        <w:rPr>
+          <w:rFonts w:ascii="Times New Roman" w:hAnsi="Times New Roman" w:cs="Times New Roman"/>
+        </w:rPr>
+        <w:t>12/5/2025</w:t>
+      </w:r>
+    </w:p>
+    <w:p>
+      <w:pPr>
+        <w:spacing w:line="480" w:lineRule="auto"/>
+        <w:rPr>
+          <w:rFonts w:ascii="Times New Roman" w:hAnsi="Times New Roman" w:cs="Times New Roman"/>
+        </w:rPr>
+      </w:pPr>
+      <w:hyperlink r:id="rId4" w:history="1">
+        <w:r>
+          <w:rPr>
+            <w:rStyle w:val="Hyperlink"/>
+            <w:rFonts w:ascii="Times New Roman" w:hAnsi="Times New Roman" w:cs="Times New Roman"/>
+          </w:rPr>
+          <w:t>https://github.com/ZachBarkhorn/FinalProjectAI_Tutor</w:t>
+        </w:r>
+      </w:hyperlink>
+    </w:p>
+    <w:p>
+      <w:pPr>
+        <w:spacing w:line="480" w:lineRule="auto"/>
+        <w:rPr>
+          <w:rFonts w:ascii="Times New Roman" w:hAnsi="Times New Roman" w:cs="Times New Roman"/>
+        </w:rPr>
+      </w:pPr>
+      <w:r>
+        <w:rPr>
+          <w:rFonts w:ascii="Times New Roman" w:hAnsi="Times New Roman" w:cs="Times New Roman"/>
+        </w:rPr>
+        <w:t>Dr. Li</w:t>
+      </w:r>
+    </w:p>
+    <w:p>
+      <w:pPr>
+        <w:spacing w:line="480" w:lineRule="auto"/>
         <w:jc w:val="center"/>
         <w:rPr>
           <w:rFonts w:ascii="Times New Roman" w:hAnsi="Times New Roman" w:cs="Times New Roman"/>
-        </w:rPr>
-      </w:pPr>
-      <w:r>
-        <w:rPr>
-          <w:rFonts w:ascii="Times New Roman" w:hAnsi="Times New Roman" w:cs="Times New Roman"/>
-        </w:rPr>
-        <w:t>Report</w:t>
-      </w:r>
-    </w:p>
-    <w:p>
-      <w:pPr>
-        <w:spacing w:line="360" w:lineRule="auto"/>
+          <w:u w:val="single"/>
+        </w:rPr>
+      </w:pPr>
+      <w:r>
+        <w:rPr>
+          <w:rFonts w:ascii="Times New Roman" w:hAnsi="Times New Roman" w:cs="Times New Roman"/>
+          <w:u w:val="single"/>
+        </w:rPr>
+        <w:t>AI Python Tutor Report</w:t>
+      </w:r>
+    </w:p>
+    <w:p>
+      <w:pPr>
+        <w:spacing w:line="480" w:lineRule="auto"/>
+        <w:jc w:val="center"/>
+        <w:rPr>
+          <w:rFonts w:ascii="Times New Roman" w:hAnsi="Times New Roman" w:cs="Times New Roman"/>
+        </w:rPr>
+      </w:pPr>
+      <w:r>
+        <w:rPr>
+          <w:rFonts w:ascii="Times New Roman" w:hAnsi="Times New Roman" w:cs="Times New Roman"/>
+        </w:rPr>
+        <w:t>Goals</w:t>
+      </w:r>
+    </w:p>
+    <w:p>
+      <w:pPr>
+        <w:spacing w:line="480" w:lineRule="auto"/>
         <w:rPr>
           <w:rFonts w:ascii="Times New Roman" w:hAnsi="Times New Roman" w:cs="Times New Roman"/>
         </w:rPr>
@@ -34,22 +124,1351 @@
         <w:rPr>
           <w:rFonts w:ascii="Times New Roman" w:hAnsi="Times New Roman" w:cs="Times New Roman"/>
         </w:rPr>
-        <w:t>The goal of this project is to build a lightweight AI tutor that helps beginners learn the fundamentals of Python programming. The system will provide clear explanations of core concepts—such as variables, data types, loops, and functions—and support students by breaking down ideas in simple, approachable language. In addition to concept explanations, the tutor will generate short examples and practice exercises tailored to a user’s skill level.</w:t>
-      </w:r>
-    </w:p>
-    <w:p>
-      <w:pPr>
-        <w:spacing w:line="360" w:lineRule="auto"/>
-        <w:ind w:firstLine="720"/>
-        <w:rPr>
-          <w:rFonts w:ascii="Times New Roman" w:hAnsi="Times New Roman" w:cs="Times New Roman"/>
-        </w:rPr>
-      </w:pPr>
-      <w:r>
-        <w:rPr>
-          <w:rFonts w:ascii="Times New Roman" w:hAnsi="Times New Roman" w:cs="Times New Roman"/>
-        </w:rPr>
-        <w:t>Beyond teaching, the AI tutor will act as an interactive support tool. It will debug beginner-level Python code by identifying errors and explaining how to fix them, and it will evaluate student answers to exercises with constructive feedback. The overall aim is to create an accessible, always-available companion that helps new programmers build confidence and understanding.</w:t>
+        <w:t xml:space="preserve">The goal of this project was to develop an AI tutor that could teach the fundamentals of Python to beginner programmers. The tutor was designed to provide explanations of core concepts such as variables, loops, and conditionals; assist with debugging; generate example programs; and create practice exercises with feedback. This task was accomplished using the </w:t>
+      </w:r>
+      <w:r>
+        <w:rPr>
+          <w:rFonts w:ascii="Times New Roman" w:hAnsi="Times New Roman" w:cs="Times New Roman"/>
+        </w:rPr>
+        <w:t>open-source</w:t>
+      </w:r>
+      <w:r>
+        <w:rPr>
+          <w:rFonts w:ascii="Times New Roman" w:hAnsi="Times New Roman" w:cs="Times New Roman"/>
+        </w:rPr>
+        <w:t xml:space="preserve"> platform “Ollama”, using their model, “</w:t>
+      </w:r>
+      <w:proofErr w:type="spellStart"/>
+      <w:r>
+        <w:rPr>
+          <w:rFonts w:ascii="Times New Roman" w:hAnsi="Times New Roman" w:cs="Times New Roman"/>
+        </w:rPr>
+        <w:t>gpt-oss</w:t>
+      </w:r>
+      <w:proofErr w:type="spellEnd"/>
+      <w:r>
+        <w:rPr>
+          <w:rFonts w:ascii="Times New Roman" w:hAnsi="Times New Roman" w:cs="Times New Roman"/>
+        </w:rPr>
+        <w:t xml:space="preserve">”, to fulfill the requirements. The large language model (LLM) is crucial to generating educational content. They allow prompt engineering to take place to guide the response to be tailored </w:t>
+      </w:r>
+      <w:r>
+        <w:rPr>
+          <w:rFonts w:ascii="Times New Roman" w:hAnsi="Times New Roman" w:cs="Times New Roman"/>
+        </w:rPr>
+        <w:t>for</w:t>
+      </w:r>
+      <w:r>
+        <w:rPr>
+          <w:rFonts w:ascii="Times New Roman" w:hAnsi="Times New Roman" w:cs="Times New Roman"/>
+        </w:rPr>
+        <w:t xml:space="preserve"> </w:t>
+      </w:r>
+      <w:r>
+        <w:rPr>
+          <w:rFonts w:ascii="Times New Roman" w:hAnsi="Times New Roman" w:cs="Times New Roman"/>
+        </w:rPr>
+        <w:t>the model’s</w:t>
+      </w:r>
+      <w:r>
+        <w:rPr>
+          <w:rFonts w:ascii="Times New Roman" w:hAnsi="Times New Roman" w:cs="Times New Roman"/>
+        </w:rPr>
+        <w:t xml:space="preserve"> desired use. </w:t>
+      </w:r>
+      <w:r>
+        <w:rPr>
+          <w:rFonts w:ascii="Times New Roman" w:hAnsi="Times New Roman" w:cs="Times New Roman"/>
+        </w:rPr>
+        <w:t xml:space="preserve">Prompt engineering, </w:t>
+      </w:r>
+      <w:r>
+        <w:rPr>
+          <w:rFonts w:ascii="Times New Roman" w:hAnsi="Times New Roman" w:cs="Times New Roman"/>
+        </w:rPr>
+        <w:t xml:space="preserve">alongside tokenization, and the evaluation of the quality and clarity of the AI’s response are what allowed the AI Python tutor to be created and </w:t>
+      </w:r>
+      <w:r>
+        <w:rPr>
+          <w:rFonts w:ascii="Times New Roman" w:hAnsi="Times New Roman" w:cs="Times New Roman"/>
+        </w:rPr>
+        <w:t xml:space="preserve">specialized to </w:t>
+      </w:r>
+      <w:r>
+        <w:rPr>
+          <w:rFonts w:ascii="Times New Roman" w:hAnsi="Times New Roman" w:cs="Times New Roman"/>
+        </w:rPr>
+        <w:t>be a suitable tool for a novice Python programmer to use.</w:t>
+      </w:r>
+    </w:p>
+    <w:p>
+      <w:pPr>
+        <w:spacing w:line="480" w:lineRule="auto"/>
+        <w:jc w:val="center"/>
+        <w:rPr>
+          <w:rFonts w:ascii="Times New Roman" w:hAnsi="Times New Roman" w:cs="Times New Roman"/>
+        </w:rPr>
+      </w:pPr>
+      <w:r>
+        <w:rPr>
+          <w:rFonts w:ascii="Times New Roman" w:hAnsi="Times New Roman" w:cs="Times New Roman"/>
+        </w:rPr>
+        <w:t>Design</w:t>
+      </w:r>
+      <w:r>
+        <w:rPr>
+          <w:rFonts w:ascii="Times New Roman" w:hAnsi="Times New Roman" w:cs="Times New Roman"/>
+        </w:rPr>
+        <w:t xml:space="preserve"> and Tools</w:t>
+      </w:r>
+    </w:p>
+    <w:p>
+      <w:pPr>
+        <w:spacing w:line="480" w:lineRule="auto"/>
+        <w:rPr>
+          <w:rFonts w:ascii="Times New Roman" w:hAnsi="Times New Roman" w:cs="Times New Roman"/>
+        </w:rPr>
+      </w:pPr>
+      <w:r>
+        <w:rPr>
+          <w:rFonts w:ascii="Times New Roman" w:hAnsi="Times New Roman" w:cs="Times New Roman"/>
+        </w:rPr>
+        <w:tab/>
+        <w:t xml:space="preserve">Behind the AI Python Tutor are many systems interacting with one another </w:t>
+      </w:r>
+      <w:r>
+        <w:rPr>
+          <w:rFonts w:ascii="Times New Roman" w:hAnsi="Times New Roman" w:cs="Times New Roman"/>
+        </w:rPr>
+        <w:t>to</w:t>
+      </w:r>
+      <w:r>
+        <w:rPr>
+          <w:rFonts w:ascii="Times New Roman" w:hAnsi="Times New Roman" w:cs="Times New Roman"/>
+        </w:rPr>
+        <w:t xml:space="preserve"> allow the bot to respond to the human user. These systems are organized as a modular Python project to enhance scalability and readability. The </w:t>
+      </w:r>
+      <w:r>
+        <w:rPr>
+          <w:rFonts w:ascii="Times New Roman" w:hAnsi="Times New Roman" w:cs="Times New Roman"/>
+        </w:rPr>
+        <w:t>system’s</w:t>
+      </w:r>
+      <w:r>
+        <w:rPr>
+          <w:rFonts w:ascii="Times New Roman" w:hAnsi="Times New Roman" w:cs="Times New Roman"/>
+        </w:rPr>
+        <w:t xml:space="preserve"> workflow is as such, First, the user submits a </w:t>
+      </w:r>
+      <w:r>
+        <w:rPr>
+          <w:rFonts w:ascii="Times New Roman" w:hAnsi="Times New Roman" w:cs="Times New Roman"/>
+        </w:rPr>
+        <w:lastRenderedPageBreak/>
+        <w:t>request through a command-line interface, which is then process by main.py. This input is then routed to tutor.py which formats the prompt</w:t>
+      </w:r>
+      <w:r>
+        <w:rPr>
+          <w:rFonts w:ascii="Times New Roman" w:hAnsi="Times New Roman" w:cs="Times New Roman"/>
+        </w:rPr>
+        <w:t xml:space="preserve">, using the prompts.py presets as a reference, </w:t>
+      </w:r>
+      <w:r>
+        <w:rPr>
+          <w:rFonts w:ascii="Times New Roman" w:hAnsi="Times New Roman" w:cs="Times New Roman"/>
+        </w:rPr>
+        <w:t xml:space="preserve">and communicates with the LLM through the Ollama cloud. A command is sent through the internet to the </w:t>
+      </w:r>
+      <w:r>
+        <w:rPr>
+          <w:rFonts w:ascii="Times New Roman" w:hAnsi="Times New Roman" w:cs="Times New Roman"/>
+        </w:rPr>
+        <w:t>“</w:t>
+      </w:r>
+      <w:proofErr w:type="spellStart"/>
+      <w:r>
+        <w:rPr>
+          <w:rFonts w:ascii="Times New Roman" w:hAnsi="Times New Roman" w:cs="Times New Roman"/>
+        </w:rPr>
+        <w:t>gpt</w:t>
+      </w:r>
+      <w:proofErr w:type="spellEnd"/>
+      <w:r>
+        <w:rPr>
+          <w:rFonts w:ascii="Times New Roman" w:hAnsi="Times New Roman" w:cs="Times New Roman"/>
+        </w:rPr>
+        <w:t xml:space="preserve">” LLM on Ollama’s LLM servers, and the response is </w:t>
+      </w:r>
+      <w:r>
+        <w:rPr>
+          <w:rFonts w:ascii="Times New Roman" w:hAnsi="Times New Roman" w:cs="Times New Roman"/>
+        </w:rPr>
+        <w:t>returned</w:t>
+      </w:r>
+      <w:r>
+        <w:rPr>
+          <w:rFonts w:ascii="Times New Roman" w:hAnsi="Times New Roman" w:cs="Times New Roman"/>
+        </w:rPr>
+        <w:t xml:space="preserve"> to the AI Tutor. While the response is being printed to the user, a log analysis system works in tandem and collects the metadata of the token output and time to complete the response.</w:t>
+      </w:r>
+      <w:r>
+        <w:rPr>
+          <w:rFonts w:ascii="Times New Roman" w:hAnsi="Times New Roman" w:cs="Times New Roman"/>
+        </w:rPr>
+        <w:t xml:space="preserve"> The logs are then stored into the “logs/” directory containing a list of JSON files with information for each call sent to the Ollama API. Furthermore, there is an example interaction directory too that contains sample interactions with the LLM. In order to test how the LLM responds to user input, there are a few test examples saved to the “</w:t>
+      </w:r>
+      <w:proofErr w:type="spellStart"/>
+      <w:r>
+        <w:rPr>
+          <w:rFonts w:ascii="Times New Roman" w:hAnsi="Times New Roman" w:cs="Times New Roman"/>
+        </w:rPr>
+        <w:t>example_interactions</w:t>
+      </w:r>
+      <w:proofErr w:type="spellEnd"/>
+      <w:r>
+        <w:rPr>
+          <w:rFonts w:ascii="Times New Roman" w:hAnsi="Times New Roman" w:cs="Times New Roman"/>
+        </w:rPr>
+        <w:t xml:space="preserve">/” directory. If these python files are run as main() the test will occur. Altogether, the modular system allows </w:t>
+      </w:r>
+      <w:r>
+        <w:rPr>
+          <w:rFonts w:ascii="Times New Roman" w:hAnsi="Times New Roman" w:cs="Times New Roman"/>
+        </w:rPr>
+        <w:t>seamless</w:t>
+      </w:r>
+      <w:r>
+        <w:rPr>
+          <w:rFonts w:ascii="Times New Roman" w:hAnsi="Times New Roman" w:cs="Times New Roman"/>
+        </w:rPr>
+        <w:t xml:space="preserve"> interaction for the user and allows for an easy expansion of the system in the future</w:t>
+      </w:r>
+      <w:r>
+        <w:rPr>
+          <w:rFonts w:ascii="Times New Roman" w:hAnsi="Times New Roman" w:cs="Times New Roman"/>
+        </w:rPr>
+        <w:t>.</w:t>
+      </w:r>
+    </w:p>
+    <w:p>
+      <w:pPr>
+        <w:spacing w:line="480" w:lineRule="auto"/>
+        <w:rPr>
+          <w:rFonts w:ascii="Times New Roman" w:hAnsi="Times New Roman" w:cs="Times New Roman"/>
+        </w:rPr>
+      </w:pPr>
+      <w:r>
+        <w:rPr>
+          <w:rFonts w:ascii="Times New Roman" w:hAnsi="Times New Roman" w:cs="Times New Roman"/>
+        </w:rPr>
+        <w:tab/>
+        <w:t xml:space="preserve">Delving further into the functionality of the tutor is a deeper understanding of how the python code interacts with Ollama’s cloud. </w:t>
+      </w:r>
+      <w:r>
+        <w:rPr>
+          <w:rFonts w:ascii="Times New Roman" w:hAnsi="Times New Roman" w:cs="Times New Roman"/>
+        </w:rPr>
+        <w:t>The tutor uses Ollama cloud Python API to access their pre-trained LLM’s. API calls consist of internal functions that solely pertain to their cloud LLM. When an API call is made a pre-programmed process on their backend occurs and returns the functionality that the Python tutor needs to work. Their API offers a multitude of options such as streaming (output is returned to the client as it is constructed, as the program runs the user can see its response being built before their eyes) and non-streaming (output is returned to the client all at once after construction). In my solution I chose to use a streaming option as it is more convenient for the user to see immediate progress on their request.</w:t>
+      </w:r>
+      <w:r>
+        <w:rPr>
+          <w:rFonts w:ascii="Times New Roman" w:hAnsi="Times New Roman" w:cs="Times New Roman"/>
+        </w:rPr>
+        <w:t xml:space="preserve"> The workflow is the API is as follows, a prompt formatted by prompts.py is sent to the LLM, then the LLM starts to conjure a response and sends its progress immediately as it does so back to the AI tutor client </w:t>
+      </w:r>
+      <w:r>
+        <w:rPr>
+          <w:rFonts w:ascii="Times New Roman" w:hAnsi="Times New Roman" w:cs="Times New Roman"/>
+        </w:rPr>
+        <w:lastRenderedPageBreak/>
+        <w:t>which is displayed for the user, once all data is finished transferring a log pertaining to transfer efficiency is saved</w:t>
+      </w:r>
+      <w:r>
+        <w:rPr>
+          <w:rFonts w:ascii="Times New Roman" w:hAnsi="Times New Roman" w:cs="Times New Roman"/>
+        </w:rPr>
+        <w:t xml:space="preserve"> in the logs folder</w:t>
+      </w:r>
+      <w:r>
+        <w:rPr>
+          <w:rFonts w:ascii="Times New Roman" w:hAnsi="Times New Roman" w:cs="Times New Roman"/>
+        </w:rPr>
+        <w:t>.</w:t>
+      </w:r>
+    </w:p>
+    <w:p>
+      <w:pPr>
+        <w:spacing w:line="480" w:lineRule="auto"/>
+        <w:rPr>
+          <w:rFonts w:ascii="Times New Roman" w:hAnsi="Times New Roman" w:cs="Times New Roman"/>
+        </w:rPr>
+      </w:pPr>
+      <w:r>
+        <w:rPr>
+          <w:rFonts w:ascii="Times New Roman" w:hAnsi="Times New Roman" w:cs="Times New Roman"/>
+        </w:rPr>
+        <w:tab/>
+      </w:r>
+      <w:r>
+        <w:rPr>
+          <w:rFonts w:ascii="Times New Roman" w:hAnsi="Times New Roman" w:cs="Times New Roman"/>
+        </w:rPr>
+        <w:t xml:space="preserve">While LLM access is the most important, prompts follow closely behind. Prompts are the backbone of chat bots and streamline the focus of the LLM to respond to the human with something that is useful rather than gibberish. With no prompts, the AI does not know what its desired behavior should be. There is too much data within the LLM for the AI to truly give the user what they are expecting if </w:t>
+      </w:r>
+      <w:r>
+        <w:rPr>
+          <w:rFonts w:ascii="Times New Roman" w:hAnsi="Times New Roman" w:cs="Times New Roman"/>
+        </w:rPr>
+        <w:t>it’s</w:t>
+      </w:r>
+      <w:r>
+        <w:rPr>
+          <w:rFonts w:ascii="Times New Roman" w:hAnsi="Times New Roman" w:cs="Times New Roman"/>
+        </w:rPr>
+        <w:t xml:space="preserve"> not told how to behave. </w:t>
+      </w:r>
+      <w:r>
+        <w:rPr>
+          <w:rFonts w:ascii="Times New Roman" w:hAnsi="Times New Roman" w:cs="Times New Roman"/>
+        </w:rPr>
+        <w:t xml:space="preserve">In my design I implemented a list of short, focused prompts that give the AI an exact formula to act upon and deliver desired results. Before delving into my exact prompts, I need to elaborate on the different types of prompts that are used in AI development. First and most importantly are System Prompts, they tell the AI what its personality should be and what behaviors are most desired from it, what its main job should be. For example, in my AI tutor I have a system prompt that </w:t>
+      </w:r>
+      <w:r>
+        <w:rPr>
+          <w:rFonts w:ascii="Times New Roman" w:hAnsi="Times New Roman" w:cs="Times New Roman"/>
+        </w:rPr>
+        <w:t>tells the AI that they “</w:t>
+      </w:r>
+      <w:r>
+        <w:rPr>
+          <w:rFonts w:ascii="Times New Roman" w:hAnsi="Times New Roman" w:cs="Times New Roman"/>
+        </w:rPr>
+        <w:t>are an AI tutor for beginner Python programmers</w:t>
+      </w:r>
+      <w:r>
+        <w:rPr>
+          <w:rFonts w:ascii="Times New Roman" w:hAnsi="Times New Roman" w:cs="Times New Roman"/>
+        </w:rPr>
+        <w:t>” and that they need to “e</w:t>
+      </w:r>
+      <w:r>
+        <w:rPr>
+          <w:rFonts w:ascii="Times New Roman" w:hAnsi="Times New Roman" w:cs="Times New Roman"/>
+        </w:rPr>
+        <w:t>xplain concepts clearly and step by step</w:t>
+      </w:r>
+      <w:r>
+        <w:rPr>
+          <w:rFonts w:ascii="Times New Roman" w:hAnsi="Times New Roman" w:cs="Times New Roman"/>
+        </w:rPr>
+        <w:t xml:space="preserve">” </w:t>
+      </w:r>
+      <w:r>
+        <w:rPr>
+          <w:rFonts w:ascii="Times New Roman" w:hAnsi="Times New Roman" w:cs="Times New Roman"/>
+        </w:rPr>
+        <w:t xml:space="preserve">as well as other instructions that I have given it. These prompts are effective in the way that they return an output that the user is expecting from a tutor in that it is insightful, encouraging, and knowledgeable. There are also prompts to focus the AI down the correct path for each function of the tutor. For debug, exercise, and evaluation there are prompts that streamline the AI though process into the correct response for the user. Without these prompts the AI would not be helpful as it would not know what </w:t>
+      </w:r>
+      <w:r>
+        <w:rPr>
+          <w:rFonts w:ascii="Times New Roman" w:hAnsi="Times New Roman" w:cs="Times New Roman"/>
+        </w:rPr>
+        <w:t>its</w:t>
+      </w:r>
+      <w:r>
+        <w:rPr>
+          <w:rFonts w:ascii="Times New Roman" w:hAnsi="Times New Roman" w:cs="Times New Roman"/>
+        </w:rPr>
+        <w:t xml:space="preserve"> purpose is and therefore be unable to complete its expected task.</w:t>
+      </w:r>
+    </w:p>
+    <w:p>
+      <w:pPr>
+        <w:spacing w:line="480" w:lineRule="auto"/>
+        <w:rPr>
+          <w:rFonts w:ascii="Times New Roman" w:hAnsi="Times New Roman" w:cs="Times New Roman"/>
+        </w:rPr>
+      </w:pPr>
+      <w:r>
+        <w:rPr>
+          <w:rFonts w:ascii="Times New Roman" w:hAnsi="Times New Roman" w:cs="Times New Roman"/>
+        </w:rPr>
+        <w:tab/>
+        <w:t xml:space="preserve">Tokenization and Metrics are also import tools for the proper execution of the AI tutor. These tokenization metrics are essentially data about the process of the LLM response. An example is the amount of time it took to fully respond to the user input, or how many tokens it </w:t>
+      </w:r>
+      <w:r>
+        <w:rPr>
+          <w:rFonts w:ascii="Times New Roman" w:hAnsi="Times New Roman" w:cs="Times New Roman"/>
+        </w:rPr>
+        <w:lastRenderedPageBreak/>
+        <w:t xml:space="preserve">submitted back to the user. In my project I have created a logs folder that automatically has a log of important tokenization metrics stored for each call to the LLM API. Stored inside these logs are the </w:t>
+      </w:r>
+      <w:proofErr w:type="spellStart"/>
+      <w:r>
+        <w:rPr>
+          <w:rFonts w:ascii="Times New Roman" w:hAnsi="Times New Roman" w:cs="Times New Roman"/>
+        </w:rPr>
+        <w:t>total_duration</w:t>
+      </w:r>
+      <w:proofErr w:type="spellEnd"/>
+      <w:r>
+        <w:rPr>
+          <w:rFonts w:ascii="Times New Roman" w:hAnsi="Times New Roman" w:cs="Times New Roman"/>
+        </w:rPr>
+        <w:t xml:space="preserve">, </w:t>
+      </w:r>
+      <w:proofErr w:type="spellStart"/>
+      <w:r>
+        <w:rPr>
+          <w:rFonts w:ascii="Times New Roman" w:hAnsi="Times New Roman" w:cs="Times New Roman"/>
+        </w:rPr>
+        <w:t>prompt_eval_count</w:t>
+      </w:r>
+      <w:proofErr w:type="spellEnd"/>
+      <w:r>
+        <w:rPr>
+          <w:rFonts w:ascii="Times New Roman" w:hAnsi="Times New Roman" w:cs="Times New Roman"/>
+        </w:rPr>
+        <w:t xml:space="preserve">, </w:t>
+      </w:r>
+      <w:proofErr w:type="spellStart"/>
+      <w:r>
+        <w:rPr>
+          <w:rFonts w:ascii="Times New Roman" w:hAnsi="Times New Roman" w:cs="Times New Roman"/>
+        </w:rPr>
+        <w:t>eval_count</w:t>
+      </w:r>
+      <w:proofErr w:type="spellEnd"/>
+      <w:r>
+        <w:rPr>
+          <w:rFonts w:ascii="Times New Roman" w:hAnsi="Times New Roman" w:cs="Times New Roman"/>
+        </w:rPr>
+        <w:t xml:space="preserve">, and </w:t>
+      </w:r>
+      <w:proofErr w:type="spellStart"/>
+      <w:r>
+        <w:rPr>
+          <w:rFonts w:ascii="Times New Roman" w:hAnsi="Times New Roman" w:cs="Times New Roman"/>
+        </w:rPr>
+        <w:t>tokens_per_second</w:t>
+      </w:r>
+      <w:proofErr w:type="spellEnd"/>
+      <w:r>
+        <w:rPr>
+          <w:rFonts w:ascii="Times New Roman" w:hAnsi="Times New Roman" w:cs="Times New Roman"/>
+        </w:rPr>
+        <w:t xml:space="preserve">. These variables hold </w:t>
+      </w:r>
+      <w:r>
+        <w:rPr>
+          <w:rFonts w:ascii="Times New Roman" w:hAnsi="Times New Roman" w:cs="Times New Roman"/>
+        </w:rPr>
+        <w:t>data</w:t>
+      </w:r>
+      <w:r>
+        <w:rPr>
+          <w:rFonts w:ascii="Times New Roman" w:hAnsi="Times New Roman" w:cs="Times New Roman"/>
+        </w:rPr>
+        <w:t xml:space="preserve"> about how many tokens are being sent to the LLM and how many are being sent to the client and additionally how long it takes for the entire process to occur. This is important for the AI tutor because in a business setting the company would need to track how much computing power and energy is being used to utilize the power of the AI. If use input was taking an egregious amount of time to be responded to then it may be beneficial to look at using another LLM or to reevaluate the methodology pertaining to how the system was designed. Essentially, it is vital for a person/group to know what is going on with their AI model and if it can be improved upon.</w:t>
+      </w:r>
+    </w:p>
+    <w:p>
+      <w:pPr>
+        <w:spacing w:line="480" w:lineRule="auto"/>
+        <w:rPr>
+          <w:rFonts w:ascii="Times New Roman" w:hAnsi="Times New Roman" w:cs="Times New Roman"/>
+        </w:rPr>
+      </w:pPr>
+      <w:r>
+        <w:rPr>
+          <w:rFonts w:ascii="Times New Roman" w:hAnsi="Times New Roman" w:cs="Times New Roman"/>
+        </w:rPr>
+        <w:tab/>
+        <w:t xml:space="preserve">Second to last in the principles of the AI tutor is Error handling and the user experience. The user is the most important part for the AI tutor’s existence to be justified. With no human to utilize the power of the tutor, it </w:t>
+      </w:r>
+      <w:r>
+        <w:rPr>
+          <w:rFonts w:ascii="Times New Roman" w:hAnsi="Times New Roman" w:cs="Times New Roman"/>
+        </w:rPr>
+        <w:t>cannot</w:t>
+      </w:r>
+      <w:r>
+        <w:rPr>
+          <w:rFonts w:ascii="Times New Roman" w:hAnsi="Times New Roman" w:cs="Times New Roman"/>
+        </w:rPr>
+        <w:t xml:space="preserve"> accomplish its sole task. </w:t>
+      </w:r>
+      <w:r>
+        <w:rPr>
+          <w:rFonts w:ascii="Times New Roman" w:hAnsi="Times New Roman" w:cs="Times New Roman"/>
+        </w:rPr>
+        <w:t>To ensure that the tutor maintains users it is vital to ensure that error handling is carefully thought out to maintain the smoothest experience possible. There should be friendly error messages so that the user is able to quickly figure out what they have done wrong or what is occurring within the tutor. This should allow for an easy return to doing what the user wanted to do in the first place, which is to learn how to code in python.</w:t>
+      </w:r>
+    </w:p>
+    <w:p>
+      <w:pPr>
+        <w:spacing w:line="480" w:lineRule="auto"/>
+        <w:rPr>
+          <w:rFonts w:ascii="Times New Roman" w:hAnsi="Times New Roman" w:cs="Times New Roman"/>
+        </w:rPr>
+      </w:pPr>
+      <w:r>
+        <w:rPr>
+          <w:rFonts w:ascii="Times New Roman" w:hAnsi="Times New Roman" w:cs="Times New Roman"/>
+        </w:rPr>
+        <w:tab/>
+        <w:t xml:space="preserve">Finally, is the User interface design of my tutor. The interface is built around a simple, menu-driven program in main.py that allows beginners to choose what kind of assistance they need. This menu choice ensures that the user knows what to expect from the AI response. After a new user is lost on what to do or to even ask, the program gives them a few options to choose </w:t>
+      </w:r>
+      <w:r>
+        <w:rPr>
+          <w:rFonts w:ascii="Times New Roman" w:hAnsi="Times New Roman" w:cs="Times New Roman"/>
+        </w:rPr>
+        <w:lastRenderedPageBreak/>
+        <w:t>from. When running the program, the user is presented with options such as “Explain a python concept”, “Debug my code”, “Generate practice exercises”, or “Evaluate my answer” where they will select one option using the number associated with the questions. When the option is selected, the user then inputs their question or code and hits control + z + enter to submit the request. The reason for the oddly specific command to submit the request is that Python has a special package that allows for a multi-line input into the terminal. This kind of input is necessary for code debugging as code takes place on multiple lines.</w:t>
+      </w:r>
+    </w:p>
+    <w:p>
+      <w:pPr>
+        <w:spacing w:line="480" w:lineRule="auto"/>
+        <w:jc w:val="center"/>
+        <w:rPr>
+          <w:rFonts w:ascii="Times New Roman" w:hAnsi="Times New Roman" w:cs="Times New Roman"/>
+        </w:rPr>
+      </w:pPr>
+      <w:r>
+        <w:rPr>
+          <w:rFonts w:ascii="Times New Roman" w:hAnsi="Times New Roman" w:cs="Times New Roman"/>
+        </w:rPr>
+        <w:t>Sample User Experience</w:t>
+      </w:r>
+    </w:p>
+    <w:p>
+      <w:pPr>
+        <w:spacing w:line="480" w:lineRule="auto"/>
+        <w:rPr>
+          <w:rFonts w:ascii="Times New Roman" w:hAnsi="Times New Roman" w:cs="Times New Roman"/>
+        </w:rPr>
+      </w:pPr>
+      <w:r>
+        <w:rPr>
+          <w:rFonts w:ascii="Times New Roman" w:hAnsi="Times New Roman" w:cs="Times New Roman"/>
+        </w:rPr>
+        <w:tab/>
+        <w:t>Before moving on, here are some examples of how the code works in practice…</w:t>
+      </w:r>
+      <w:r>
+        <w:rPr>
+          <w:rFonts w:ascii="Times New Roman" w:hAnsi="Times New Roman" w:cs="Times New Roman"/>
+        </w:rPr>
+        <w:br/>
+      </w:r>
+      <w:r>
+        <w:rPr>
+          <w:rFonts w:ascii="Times New Roman" w:hAnsi="Times New Roman" w:cs="Times New Roman"/>
+        </w:rPr>
+        <w:drawing>
+          <wp:inline distT="0" distB="0" distL="0" distR="0" wp14:anchorId="7EF95DF0" wp14:editId="6D70202E">
+            <wp:extent cx="1657581" cy="1524213"/>
+            <wp:effectExtent l="0" t="0" r="0" b="0"/>
+            <wp:docPr id="1579416557" name="Picture 1" descr="A screenshot of a computer program&#10;&#10;AI-generated content may be incorrect."/>
+            <wp:cNvGraphicFramePr>
+              <a:graphicFrameLocks xmlns:a="http://schemas.openxmlformats.org/drawingml/2006/main" noChangeAspect="1"/>
+            </wp:cNvGraphicFramePr>
+            <a:graphic xmlns:a="http://schemas.openxmlformats.org/drawingml/2006/main">
+              <a:graphicData uri="http://schemas.openxmlformats.org/drawingml/2006/picture">
+                <pic:pic xmlns:pic="http://schemas.openxmlformats.org/drawingml/2006/picture">
+                  <pic:nvPicPr>
+                    <pic:cNvPr id="1579416557" name="Picture 1" descr="A screenshot of a computer program&#10;&#10;AI-generated content may be incorrect."/>
+                    <pic:cNvPicPr/>
+                  </pic:nvPicPr>
+                  <pic:blipFill>
+                    <a:blip r:embed="rId5"/>
+                    <a:stretch>
+                      <a:fillRect/>
+                    </a:stretch>
+                  </pic:blipFill>
+                  <pic:spPr>
+                    <a:xfrm>
+                      <a:off x="0" y="0"/>
+                      <a:ext cx="1657581" cy="1524213"/>
+                    </a:xfrm>
+                    <a:prstGeom prst="rect">
+                      <a:avLst/>
+                    </a:prstGeom>
+                  </pic:spPr>
+                </pic:pic>
+              </a:graphicData>
+            </a:graphic>
+          </wp:inline>
+        </w:drawing>
+      </w:r>
+      <w:r>
+        <w:rPr>
+          <w:rFonts w:ascii="Times New Roman" w:hAnsi="Times New Roman" w:cs="Times New Roman"/>
+        </w:rPr>
+        <w:t xml:space="preserve"> </w:t>
+      </w:r>
+      <w:r>
+        <w:rPr>
+          <w:rFonts w:ascii="Times New Roman" w:hAnsi="Times New Roman" w:cs="Times New Roman"/>
+        </w:rPr>
+        <w:t>Initial Menu choice</w:t>
+      </w:r>
+    </w:p>
+    <w:p>
+      <w:pPr>
+        <w:spacing w:line="480" w:lineRule="auto"/>
+        <w:rPr>
+          <w:rFonts w:ascii="Times New Roman" w:hAnsi="Times New Roman" w:cs="Times New Roman"/>
+        </w:rPr>
+      </w:pPr>
+      <w:r>
+        <w:rPr>
+          <w:rFonts w:ascii="Times New Roman" w:hAnsi="Times New Roman" w:cs="Times New Roman"/>
+        </w:rPr>
+        <w:drawing>
+          <wp:inline distT="0" distB="0" distL="0" distR="0" wp14:anchorId="713F7FB3" wp14:editId="6A277919">
+            <wp:extent cx="3686689" cy="857370"/>
+            <wp:effectExtent l="0" t="0" r="0" b="0"/>
+            <wp:docPr id="1295181301" name="Picture 1" descr="A screen shot of a computer code&#10;&#10;AI-generated content may be incorrect."/>
+            <wp:cNvGraphicFramePr>
+              <a:graphicFrameLocks xmlns:a="http://schemas.openxmlformats.org/drawingml/2006/main" noChangeAspect="1"/>
+            </wp:cNvGraphicFramePr>
+            <a:graphic xmlns:a="http://schemas.openxmlformats.org/drawingml/2006/main">
+              <a:graphicData uri="http://schemas.openxmlformats.org/drawingml/2006/picture">
+                <pic:pic xmlns:pic="http://schemas.openxmlformats.org/drawingml/2006/picture">
+                  <pic:nvPicPr>
+                    <pic:cNvPr id="1295181301" name="Picture 1" descr="A screen shot of a computer code&#10;&#10;AI-generated content may be incorrect."/>
+                    <pic:cNvPicPr/>
+                  </pic:nvPicPr>
+                  <pic:blipFill>
+                    <a:blip r:embed="rId6"/>
+                    <a:stretch>
+                      <a:fillRect/>
+                    </a:stretch>
+                  </pic:blipFill>
+                  <pic:spPr>
+                    <a:xfrm>
+                      <a:off x="0" y="0"/>
+                      <a:ext cx="3686689" cy="857370"/>
+                    </a:xfrm>
+                    <a:prstGeom prst="rect">
+                      <a:avLst/>
+                    </a:prstGeom>
+                  </pic:spPr>
+                </pic:pic>
+              </a:graphicData>
+            </a:graphic>
+          </wp:inline>
+        </w:drawing>
+      </w:r>
+      <w:r>
+        <w:rPr>
+          <w:rFonts w:ascii="Times New Roman" w:hAnsi="Times New Roman" w:cs="Times New Roman"/>
+        </w:rPr>
+        <w:t xml:space="preserve"> </w:t>
+      </w:r>
+      <w:r>
+        <w:rPr>
+          <w:rFonts w:ascii="Times New Roman" w:hAnsi="Times New Roman" w:cs="Times New Roman"/>
+        </w:rPr>
+        <w:t>User input</w:t>
+      </w:r>
+    </w:p>
+    <w:p>
+      <w:pPr>
+        <w:spacing w:line="480" w:lineRule="auto"/>
+        <w:rPr>
+          <w:rFonts w:ascii="Times New Roman" w:hAnsi="Times New Roman" w:cs="Times New Roman"/>
+        </w:rPr>
+      </w:pPr>
+      <w:r>
+        <w:rPr>
+          <w:rFonts w:ascii="Times New Roman" w:hAnsi="Times New Roman" w:cs="Times New Roman"/>
+        </w:rPr>
+        <w:drawing>
+          <wp:inline distT="0" distB="0" distL="0" distR="0" wp14:anchorId="756608B5" wp14:editId="326D6C31">
+            <wp:extent cx="5943600" cy="527685"/>
+            <wp:effectExtent l="0" t="0" r="0" b="5715"/>
+            <wp:docPr id="1976156718" name="Picture 1"/>
+            <wp:cNvGraphicFramePr>
+              <a:graphicFrameLocks xmlns:a="http://schemas.openxmlformats.org/drawingml/2006/main" noChangeAspect="1"/>
+            </wp:cNvGraphicFramePr>
+            <a:graphic xmlns:a="http://schemas.openxmlformats.org/drawingml/2006/main">
+              <a:graphicData uri="http://schemas.openxmlformats.org/drawingml/2006/picture">
+                <pic:pic xmlns:pic="http://schemas.openxmlformats.org/drawingml/2006/picture">
+                  <pic:nvPicPr>
+                    <pic:cNvPr id="1976156718" name=""/>
+                    <pic:cNvPicPr/>
+                  </pic:nvPicPr>
+                  <pic:blipFill>
+                    <a:blip r:embed="rId7"/>
+                    <a:stretch>
+                      <a:fillRect/>
+                    </a:stretch>
+                  </pic:blipFill>
+                  <pic:spPr>
+                    <a:xfrm>
+                      <a:off x="0" y="0"/>
+                      <a:ext cx="5943600" cy="527685"/>
+                    </a:xfrm>
+                    <a:prstGeom prst="rect">
+                      <a:avLst/>
+                    </a:prstGeom>
+                  </pic:spPr>
+                </pic:pic>
+              </a:graphicData>
+            </a:graphic>
+          </wp:inline>
+        </w:drawing>
+      </w:r>
+    </w:p>
+    <w:p>
+      <w:pPr>
+        <w:spacing w:line="480" w:lineRule="auto"/>
+        <w:rPr>
+          <w:rFonts w:ascii="Times New Roman" w:hAnsi="Times New Roman" w:cs="Times New Roman"/>
+        </w:rPr>
+      </w:pPr>
+      <w:r>
+        <w:rPr>
+          <w:rFonts w:ascii="Times New Roman" w:hAnsi="Times New Roman" w:cs="Times New Roman"/>
+        </w:rPr>
+        <w:t>Initial instructions of what is wrong</w:t>
+      </w:r>
+    </w:p>
+    <w:p>
+      <w:pPr>
+        <w:spacing w:line="480" w:lineRule="auto"/>
+        <w:rPr>
+          <w:rFonts w:ascii="Times New Roman" w:hAnsi="Times New Roman" w:cs="Times New Roman"/>
+        </w:rPr>
+      </w:pPr>
+      <w:r>
+        <w:rPr>
+          <w:rFonts w:ascii="Times New Roman" w:hAnsi="Times New Roman" w:cs="Times New Roman"/>
+        </w:rPr>
+        <w:lastRenderedPageBreak/>
+        <w:drawing>
+          <wp:inline distT="0" distB="0" distL="0" distR="0" wp14:anchorId="4711F9CD" wp14:editId="4BB26C6A">
+            <wp:extent cx="3391373" cy="1057423"/>
+            <wp:effectExtent l="0" t="0" r="0" b="9525"/>
+            <wp:docPr id="2013704197" name="Picture 1" descr="A black screen with white text&#10;&#10;AI-generated content may be incorrect."/>
+            <wp:cNvGraphicFramePr>
+              <a:graphicFrameLocks xmlns:a="http://schemas.openxmlformats.org/drawingml/2006/main" noChangeAspect="1"/>
+            </wp:cNvGraphicFramePr>
+            <a:graphic xmlns:a="http://schemas.openxmlformats.org/drawingml/2006/main">
+              <a:graphicData uri="http://schemas.openxmlformats.org/drawingml/2006/picture">
+                <pic:pic xmlns:pic="http://schemas.openxmlformats.org/drawingml/2006/picture">
+                  <pic:nvPicPr>
+                    <pic:cNvPr id="2013704197" name="Picture 1" descr="A black screen with white text&#10;&#10;AI-generated content may be incorrect."/>
+                    <pic:cNvPicPr/>
+                  </pic:nvPicPr>
+                  <pic:blipFill>
+                    <a:blip r:embed="rId8"/>
+                    <a:stretch>
+                      <a:fillRect/>
+                    </a:stretch>
+                  </pic:blipFill>
+                  <pic:spPr>
+                    <a:xfrm>
+                      <a:off x="0" y="0"/>
+                      <a:ext cx="3391373" cy="1057423"/>
+                    </a:xfrm>
+                    <a:prstGeom prst="rect">
+                      <a:avLst/>
+                    </a:prstGeom>
+                  </pic:spPr>
+                </pic:pic>
+              </a:graphicData>
+            </a:graphic>
+          </wp:inline>
+        </w:drawing>
+      </w:r>
+      <w:r>
+        <w:rPr>
+          <w:rFonts w:ascii="Times New Roman" w:hAnsi="Times New Roman" w:cs="Times New Roman"/>
+        </w:rPr>
+        <w:t xml:space="preserve"> </w:t>
+      </w:r>
+      <w:r>
+        <w:rPr>
+          <w:rFonts w:ascii="Times New Roman" w:hAnsi="Times New Roman" w:cs="Times New Roman"/>
+        </w:rPr>
+        <w:t>Correction</w:t>
+      </w:r>
+    </w:p>
+    <w:p>
+      <w:pPr>
+        <w:spacing w:line="480" w:lineRule="auto"/>
+        <w:rPr>
+          <w:rFonts w:ascii="Times New Roman" w:hAnsi="Times New Roman" w:cs="Times New Roman"/>
+        </w:rPr>
+      </w:pPr>
+      <w:r>
+        <w:rPr>
+          <w:rFonts w:ascii="Times New Roman" w:hAnsi="Times New Roman" w:cs="Times New Roman"/>
+        </w:rPr>
+        <w:drawing>
+          <wp:inline distT="0" distB="0" distL="0" distR="0" wp14:anchorId="47D55BE9" wp14:editId="6522ABEC">
+            <wp:extent cx="5943600" cy="1016635"/>
+            <wp:effectExtent l="0" t="0" r="0" b="0"/>
+            <wp:docPr id="190718242" name="Picture 1" descr="A black screen with white text&#10;&#10;AI-generated content may be incorrect."/>
+            <wp:cNvGraphicFramePr>
+              <a:graphicFrameLocks xmlns:a="http://schemas.openxmlformats.org/drawingml/2006/main" noChangeAspect="1"/>
+            </wp:cNvGraphicFramePr>
+            <a:graphic xmlns:a="http://schemas.openxmlformats.org/drawingml/2006/main">
+              <a:graphicData uri="http://schemas.openxmlformats.org/drawingml/2006/picture">
+                <pic:pic xmlns:pic="http://schemas.openxmlformats.org/drawingml/2006/picture">
+                  <pic:nvPicPr>
+                    <pic:cNvPr id="190718242" name="Picture 1" descr="A black screen with white text&#10;&#10;AI-generated content may be incorrect."/>
+                    <pic:cNvPicPr/>
+                  </pic:nvPicPr>
+                  <pic:blipFill>
+                    <a:blip r:embed="rId9"/>
+                    <a:stretch>
+                      <a:fillRect/>
+                    </a:stretch>
+                  </pic:blipFill>
+                  <pic:spPr>
+                    <a:xfrm>
+                      <a:off x="0" y="0"/>
+                      <a:ext cx="5943600" cy="1016635"/>
+                    </a:xfrm>
+                    <a:prstGeom prst="rect">
+                      <a:avLst/>
+                    </a:prstGeom>
+                  </pic:spPr>
+                </pic:pic>
+              </a:graphicData>
+            </a:graphic>
+          </wp:inline>
+        </w:drawing>
+      </w:r>
+    </w:p>
+    <w:p>
+      <w:pPr>
+        <w:spacing w:line="480" w:lineRule="auto"/>
+        <w:rPr>
+          <w:rFonts w:ascii="Times New Roman" w:hAnsi="Times New Roman" w:cs="Times New Roman"/>
+        </w:rPr>
+      </w:pPr>
+      <w:r>
+        <w:rPr>
+          <w:rFonts w:ascii="Times New Roman" w:hAnsi="Times New Roman" w:cs="Times New Roman"/>
+        </w:rPr>
+        <w:tab/>
+      </w:r>
+      <w:r>
+        <w:rPr>
+          <w:rFonts w:ascii="Times New Roman" w:hAnsi="Times New Roman" w:cs="Times New Roman"/>
+        </w:rPr>
+        <w:t>Encouragement to keep learning</w:t>
+      </w:r>
+    </w:p>
+    <w:p>
+      <w:pPr>
+        <w:spacing w:line="480" w:lineRule="auto"/>
+        <w:rPr>
+          <w:rFonts w:ascii="Times New Roman" w:hAnsi="Times New Roman" w:cs="Times New Roman"/>
+        </w:rPr>
+      </w:pPr>
+      <w:r>
+        <w:rPr>
+          <w:rFonts w:ascii="Times New Roman" w:hAnsi="Times New Roman" w:cs="Times New Roman"/>
+        </w:rPr>
+        <w:drawing>
+          <wp:inline distT="0" distB="0" distL="0" distR="0" wp14:anchorId="31893497" wp14:editId="77B35F84">
+            <wp:extent cx="3877216" cy="381053"/>
+            <wp:effectExtent l="0" t="0" r="9525" b="0"/>
+            <wp:docPr id="1868411807" name="Picture 1"/>
+            <wp:cNvGraphicFramePr>
+              <a:graphicFrameLocks xmlns:a="http://schemas.openxmlformats.org/drawingml/2006/main" noChangeAspect="1"/>
+            </wp:cNvGraphicFramePr>
+            <a:graphic xmlns:a="http://schemas.openxmlformats.org/drawingml/2006/main">
+              <a:graphicData uri="http://schemas.openxmlformats.org/drawingml/2006/picture">
+                <pic:pic xmlns:pic="http://schemas.openxmlformats.org/drawingml/2006/picture">
+                  <pic:nvPicPr>
+                    <pic:cNvPr id="1868411807" name=""/>
+                    <pic:cNvPicPr/>
+                  </pic:nvPicPr>
+                  <pic:blipFill>
+                    <a:blip r:embed="rId10"/>
+                    <a:stretch>
+                      <a:fillRect/>
+                    </a:stretch>
+                  </pic:blipFill>
+                  <pic:spPr>
+                    <a:xfrm>
+                      <a:off x="0" y="0"/>
+                      <a:ext cx="3877216" cy="381053"/>
+                    </a:xfrm>
+                    <a:prstGeom prst="rect">
+                      <a:avLst/>
+                    </a:prstGeom>
+                  </pic:spPr>
+                </pic:pic>
+              </a:graphicData>
+            </a:graphic>
+          </wp:inline>
+        </w:drawing>
+      </w:r>
+      <w:r>
+        <w:rPr>
+          <w:rFonts w:ascii="Times New Roman" w:hAnsi="Times New Roman" w:cs="Times New Roman"/>
+        </w:rPr>
+        <w:t xml:space="preserve"> </w:t>
+      </w:r>
+      <w:r>
+        <w:rPr>
+          <w:rFonts w:ascii="Times New Roman" w:hAnsi="Times New Roman" w:cs="Times New Roman"/>
+        </w:rPr>
+        <w:t>Log save</w:t>
+      </w:r>
+    </w:p>
+    <w:p>
+      <w:pPr>
+        <w:spacing w:line="480" w:lineRule="auto"/>
+        <w:rPr>
+          <w:rFonts w:ascii="Times New Roman" w:hAnsi="Times New Roman" w:cs="Times New Roman"/>
+        </w:rPr>
+      </w:pPr>
+      <w:r>
+        <w:rPr>
+          <w:rFonts w:ascii="Times New Roman" w:hAnsi="Times New Roman" w:cs="Times New Roman"/>
+        </w:rPr>
+        <w:drawing>
+          <wp:inline distT="0" distB="0" distL="0" distR="0" wp14:anchorId="0D126BA8" wp14:editId="31A8DF51">
+            <wp:extent cx="3724795" cy="2200582"/>
+            <wp:effectExtent l="0" t="0" r="9525" b="9525"/>
+            <wp:docPr id="1071372003" name="Picture 1" descr="A screen shot of a computer program&#10;&#10;AI-generated content may be incorrect."/>
+            <wp:cNvGraphicFramePr>
+              <a:graphicFrameLocks xmlns:a="http://schemas.openxmlformats.org/drawingml/2006/main" noChangeAspect="1"/>
+            </wp:cNvGraphicFramePr>
+            <a:graphic xmlns:a="http://schemas.openxmlformats.org/drawingml/2006/main">
+              <a:graphicData uri="http://schemas.openxmlformats.org/drawingml/2006/picture">
+                <pic:pic xmlns:pic="http://schemas.openxmlformats.org/drawingml/2006/picture">
+                  <pic:nvPicPr>
+                    <pic:cNvPr id="1071372003" name="Picture 1" descr="A screen shot of a computer program&#10;&#10;AI-generated content may be incorrect."/>
+                    <pic:cNvPicPr/>
+                  </pic:nvPicPr>
+                  <pic:blipFill>
+                    <a:blip r:embed="rId11"/>
+                    <a:stretch>
+                      <a:fillRect/>
+                    </a:stretch>
+                  </pic:blipFill>
+                  <pic:spPr>
+                    <a:xfrm>
+                      <a:off x="0" y="0"/>
+                      <a:ext cx="3724795" cy="2200582"/>
+                    </a:xfrm>
+                    <a:prstGeom prst="rect">
+                      <a:avLst/>
+                    </a:prstGeom>
+                  </pic:spPr>
+                </pic:pic>
+              </a:graphicData>
+            </a:graphic>
+          </wp:inline>
+        </w:drawing>
+      </w:r>
+      <w:r>
+        <w:rPr>
+          <w:rFonts w:ascii="Times New Roman" w:hAnsi="Times New Roman" w:cs="Times New Roman"/>
+        </w:rPr>
+        <w:t xml:space="preserve"> </w:t>
+      </w:r>
+      <w:r>
+        <w:rPr>
+          <w:rFonts w:ascii="Times New Roman" w:hAnsi="Times New Roman" w:cs="Times New Roman"/>
+        </w:rPr>
+        <w:t>tokenization metrics</w:t>
+      </w:r>
+    </w:p>
+    <w:p>
+      <w:pPr>
+        <w:spacing w:line="480" w:lineRule="auto"/>
+        <w:jc w:val="center"/>
+        <w:rPr>
+          <w:rFonts w:ascii="Times New Roman" w:hAnsi="Times New Roman" w:cs="Times New Roman"/>
+        </w:rPr>
+      </w:pPr>
+      <w:r>
+        <w:rPr>
+          <w:rFonts w:ascii="Times New Roman" w:hAnsi="Times New Roman" w:cs="Times New Roman"/>
+        </w:rPr>
+        <w:t>Evaluation</w:t>
+      </w:r>
+    </w:p>
+    <w:p>
+      <w:pPr>
+        <w:spacing w:line="480" w:lineRule="auto"/>
+        <w:rPr>
+          <w:rFonts w:ascii="Times New Roman" w:hAnsi="Times New Roman" w:cs="Times New Roman"/>
+        </w:rPr>
+      </w:pPr>
+      <w:r>
+        <w:rPr>
+          <w:rFonts w:ascii="Times New Roman" w:hAnsi="Times New Roman" w:cs="Times New Roman"/>
+        </w:rPr>
+        <w:tab/>
+        <w:t xml:space="preserve">In my evaluation of the system, I took correctness, clarity, and educational impact into account for my judgment. The LLM displayed a correct response to all tests and delivered key insights into the core knowledge of the Python principles that needed to be understood to answer whatever question was thrown its way. The debugging suggestions aligned with Python’s </w:t>
+      </w:r>
+      <w:r>
+        <w:rPr>
+          <w:rFonts w:ascii="Times New Roman" w:hAnsi="Times New Roman" w:cs="Times New Roman"/>
+        </w:rPr>
+        <w:lastRenderedPageBreak/>
+        <w:t>interpreter rules, and it also explained why the previous code had a bug in the first place. The tutor goes above and beyond to ensure that the student is taught what they need to know to learn Python programming.</w:t>
+      </w:r>
+    </w:p>
+    <w:p>
+      <w:pPr>
+        <w:spacing w:line="480" w:lineRule="auto"/>
+        <w:rPr>
+          <w:rFonts w:ascii="Times New Roman" w:hAnsi="Times New Roman" w:cs="Times New Roman"/>
+        </w:rPr>
+      </w:pPr>
+      <w:r>
+        <w:rPr>
+          <w:rFonts w:ascii="Times New Roman" w:hAnsi="Times New Roman" w:cs="Times New Roman"/>
+        </w:rPr>
+        <w:tab/>
+        <w:t>Clarity was also a strong point for this LLM, with each input an easy-to-understand response was generated. The LLM was not referring to advanced programming techniques or strategies to explain these concepts to beginners. It often used easy to grasp examples that any person, programmer or not, would be able to understand.</w:t>
+      </w:r>
+      <w:r>
+        <w:rPr>
+          <w:rFonts w:ascii="Times New Roman" w:hAnsi="Times New Roman" w:cs="Times New Roman"/>
+        </w:rPr>
+        <w:t xml:space="preserve"> However, conciseness was not this AI’s strongest aspect. While that may </w:t>
+      </w:r>
+      <w:r>
+        <w:rPr>
+          <w:rFonts w:ascii="Times New Roman" w:hAnsi="Times New Roman" w:cs="Times New Roman"/>
+        </w:rPr>
+        <w:t>be</w:t>
+      </w:r>
+      <w:r>
+        <w:rPr>
+          <w:rFonts w:ascii="Times New Roman" w:hAnsi="Times New Roman" w:cs="Times New Roman"/>
+        </w:rPr>
+        <w:t xml:space="preserve"> a benefit to a beginner who wants to know every little detail about their question, I found it to be frustrating during testing. The AI is very good about going into </w:t>
+      </w:r>
+      <w:r>
+        <w:rPr>
+          <w:rFonts w:ascii="Times New Roman" w:hAnsi="Times New Roman" w:cs="Times New Roman"/>
+        </w:rPr>
+        <w:t>detail</w:t>
+      </w:r>
+      <w:r>
+        <w:rPr>
+          <w:rFonts w:ascii="Times New Roman" w:hAnsi="Times New Roman" w:cs="Times New Roman"/>
+        </w:rPr>
+        <w:t xml:space="preserve"> and length about the topics </w:t>
+      </w:r>
+      <w:r>
+        <w:rPr>
+          <w:rFonts w:ascii="Times New Roman" w:hAnsi="Times New Roman" w:cs="Times New Roman"/>
+        </w:rPr>
+        <w:t xml:space="preserve">it is </w:t>
+      </w:r>
+      <w:r>
+        <w:rPr>
+          <w:rFonts w:ascii="Times New Roman" w:hAnsi="Times New Roman" w:cs="Times New Roman"/>
+        </w:rPr>
+        <w:t>asked about.</w:t>
+      </w:r>
+    </w:p>
+    <w:p>
+      <w:pPr>
+        <w:spacing w:line="480" w:lineRule="auto"/>
+        <w:rPr>
+          <w:rFonts w:ascii="Times New Roman" w:hAnsi="Times New Roman" w:cs="Times New Roman"/>
+        </w:rPr>
+      </w:pPr>
+      <w:r>
+        <w:rPr>
+          <w:rFonts w:ascii="Times New Roman" w:hAnsi="Times New Roman" w:cs="Times New Roman"/>
+        </w:rPr>
+        <w:tab/>
+        <w:t xml:space="preserve">Finally, the educational impact of this AI will have to be studied and decided upon by future groups. It is difficult to assess something on how well it can teach when it has not taught anyone. However, given the fact that I was once a beginner programmer I can say with confidence that this tool is great for learning. </w:t>
+      </w:r>
+      <w:r>
+        <w:rPr>
+          <w:rFonts w:ascii="Times New Roman" w:hAnsi="Times New Roman" w:cs="Times New Roman"/>
+        </w:rPr>
+        <w:t xml:space="preserve">It is truly a one stop shop for all things beginner </w:t>
+      </w:r>
+      <w:r>
+        <w:rPr>
+          <w:rFonts w:ascii="Times New Roman" w:hAnsi="Times New Roman" w:cs="Times New Roman"/>
+        </w:rPr>
+        <w:t>Python;</w:t>
+      </w:r>
+      <w:r>
+        <w:rPr>
+          <w:rFonts w:ascii="Times New Roman" w:hAnsi="Times New Roman" w:cs="Times New Roman"/>
+        </w:rPr>
+        <w:t xml:space="preserve"> all responses are well </w:t>
+      </w:r>
+      <w:r>
+        <w:rPr>
+          <w:rFonts w:ascii="Times New Roman" w:hAnsi="Times New Roman" w:cs="Times New Roman"/>
+        </w:rPr>
+        <w:t>thought</w:t>
+      </w:r>
+      <w:r>
+        <w:rPr>
+          <w:rFonts w:ascii="Times New Roman" w:hAnsi="Times New Roman" w:cs="Times New Roman"/>
+        </w:rPr>
+        <w:t xml:space="preserve"> out and explained thoroughly. I personally enjoyed the motivations messages that were written with every challenging problem that the user was facing. It was able to convey to the user that they were more than capable of learning how to do this and that it was not impossible.</w:t>
+      </w:r>
+    </w:p>
+    <w:p>
+      <w:pPr>
+        <w:spacing w:line="480" w:lineRule="auto"/>
+        <w:jc w:val="center"/>
+        <w:rPr>
+          <w:rFonts w:ascii="Times New Roman" w:hAnsi="Times New Roman" w:cs="Times New Roman"/>
+        </w:rPr>
+      </w:pPr>
+      <w:r>
+        <w:rPr>
+          <w:rFonts w:ascii="Times New Roman" w:hAnsi="Times New Roman" w:cs="Times New Roman"/>
+        </w:rPr>
+        <w:t>Example Interaction</w:t>
+      </w:r>
+    </w:p>
+    <w:p>
+      <w:pPr>
+        <w:spacing w:line="480" w:lineRule="auto"/>
+        <w:rPr>
+          <w:rFonts w:ascii="Times New Roman" w:hAnsi="Times New Roman" w:cs="Times New Roman"/>
+        </w:rPr>
+      </w:pPr>
+      <w:r>
+        <w:rPr>
+          <w:rFonts w:ascii="Times New Roman" w:hAnsi="Times New Roman" w:cs="Times New Roman"/>
+        </w:rPr>
+        <w:tab/>
+        <w:t>In my “</w:t>
+      </w:r>
+      <w:proofErr w:type="spellStart"/>
+      <w:r>
+        <w:rPr>
+          <w:rFonts w:ascii="Times New Roman" w:hAnsi="Times New Roman" w:cs="Times New Roman"/>
+        </w:rPr>
+        <w:t>example_interactions</w:t>
+      </w:r>
+      <w:proofErr w:type="spellEnd"/>
+      <w:r>
+        <w:rPr>
+          <w:rFonts w:ascii="Times New Roman" w:hAnsi="Times New Roman" w:cs="Times New Roman"/>
+        </w:rPr>
+        <w:t xml:space="preserve">” are 4 files that prompt the AI to deliver a response. Here is one of those files to test the </w:t>
+      </w:r>
+      <w:proofErr w:type="spellStart"/>
+      <w:r>
+        <w:rPr>
+          <w:rFonts w:ascii="Times New Roman" w:hAnsi="Times New Roman" w:cs="Times New Roman"/>
+        </w:rPr>
+        <w:t>create_exercise</w:t>
+      </w:r>
+      <w:proofErr w:type="spellEnd"/>
+      <w:r>
+        <w:rPr>
+          <w:rFonts w:ascii="Times New Roman" w:hAnsi="Times New Roman" w:cs="Times New Roman"/>
+        </w:rPr>
+        <w:t xml:space="preserve"> feature of the tutor, used for student practice on new topics.</w:t>
+      </w:r>
+    </w:p>
+    <w:p>
+      <w:pPr>
+        <w:spacing w:line="480" w:lineRule="auto"/>
+        <w:rPr>
+          <w:rFonts w:ascii="Times New Roman" w:hAnsi="Times New Roman" w:cs="Times New Roman"/>
+        </w:rPr>
+      </w:pPr>
+      <w:r>
+        <w:rPr>
+          <w:rFonts w:ascii="Times New Roman" w:hAnsi="Times New Roman" w:cs="Times New Roman"/>
+        </w:rPr>
+        <w:lastRenderedPageBreak/>
+        <w:t>The prompt is to create an exercise on lists</w:t>
+      </w:r>
+    </w:p>
+    <w:p>
+      <w:pPr>
+        <w:spacing w:line="480" w:lineRule="auto"/>
+        <w:rPr>
+          <w:rFonts w:ascii="Times New Roman" w:hAnsi="Times New Roman" w:cs="Times New Roman"/>
+        </w:rPr>
+      </w:pPr>
+      <w:r>
+        <w:rPr>
+          <w:rFonts w:ascii="Times New Roman" w:hAnsi="Times New Roman" w:cs="Times New Roman"/>
+        </w:rPr>
+        <w:drawing>
+          <wp:inline distT="0" distB="0" distL="0" distR="0" wp14:anchorId="7BCA3B2F" wp14:editId="6FE2C154">
+            <wp:extent cx="4429743" cy="590632"/>
+            <wp:effectExtent l="0" t="0" r="9525" b="0"/>
+            <wp:docPr id="1875217923" name="Picture 1" descr="A black background with white text&#10;&#10;AI-generated content may be incorrect."/>
+            <wp:cNvGraphicFramePr>
+              <a:graphicFrameLocks xmlns:a="http://schemas.openxmlformats.org/drawingml/2006/main" noChangeAspect="1"/>
+            </wp:cNvGraphicFramePr>
+            <a:graphic xmlns:a="http://schemas.openxmlformats.org/drawingml/2006/main">
+              <a:graphicData uri="http://schemas.openxmlformats.org/drawingml/2006/picture">
+                <pic:pic xmlns:pic="http://schemas.openxmlformats.org/drawingml/2006/picture">
+                  <pic:nvPicPr>
+                    <pic:cNvPr id="1875217923" name="Picture 1" descr="A black background with white text&#10;&#10;AI-generated content may be incorrect."/>
+                    <pic:cNvPicPr/>
+                  </pic:nvPicPr>
+                  <pic:blipFill>
+                    <a:blip r:embed="rId12"/>
+                    <a:stretch>
+                      <a:fillRect/>
+                    </a:stretch>
+                  </pic:blipFill>
+                  <pic:spPr>
+                    <a:xfrm>
+                      <a:off x="0" y="0"/>
+                      <a:ext cx="4429743" cy="590632"/>
+                    </a:xfrm>
+                    <a:prstGeom prst="rect">
+                      <a:avLst/>
+                    </a:prstGeom>
+                  </pic:spPr>
+                </pic:pic>
+              </a:graphicData>
+            </a:graphic>
+          </wp:inline>
+        </w:drawing>
+      </w:r>
+    </w:p>
+    <w:p>
+      <w:pPr>
+        <w:spacing w:line="480" w:lineRule="auto"/>
+        <w:rPr>
+          <w:rFonts w:ascii="Times New Roman" w:hAnsi="Times New Roman" w:cs="Times New Roman"/>
+        </w:rPr>
+      </w:pPr>
+      <w:r>
+        <w:rPr>
+          <w:rFonts w:ascii="Times New Roman" w:hAnsi="Times New Roman" w:cs="Times New Roman"/>
+        </w:rPr>
+        <w:t>Output</w:t>
+      </w:r>
+    </w:p>
+    <w:p>
+      <w:pPr>
+        <w:spacing w:line="480" w:lineRule="auto"/>
+        <w:rPr>
+          <w:rFonts w:ascii="Times New Roman" w:hAnsi="Times New Roman" w:cs="Times New Roman"/>
+        </w:rPr>
+      </w:pPr>
+      <w:r>
+        <w:rPr>
+          <w:rFonts w:ascii="Times New Roman" w:hAnsi="Times New Roman" w:cs="Times New Roman"/>
+        </w:rPr>
+        <w:drawing>
+          <wp:inline distT="0" distB="0" distL="0" distR="0" wp14:anchorId="4C1EB771" wp14:editId="49730F94">
+            <wp:extent cx="3876017" cy="6452559"/>
+            <wp:effectExtent l="0" t="0" r="0" b="5715"/>
+            <wp:docPr id="1585940731" name="Picture 1" descr="A screenshot of a computer program&#10;&#10;AI-generated content may be incorrect."/>
+            <wp:cNvGraphicFramePr>
+              <a:graphicFrameLocks xmlns:a="http://schemas.openxmlformats.org/drawingml/2006/main" noChangeAspect="1"/>
+            </wp:cNvGraphicFramePr>
+            <a:graphic xmlns:a="http://schemas.openxmlformats.org/drawingml/2006/main">
+              <a:graphicData uri="http://schemas.openxmlformats.org/drawingml/2006/picture">
+                <pic:pic xmlns:pic="http://schemas.openxmlformats.org/drawingml/2006/picture">
+                  <pic:nvPicPr>
+                    <pic:cNvPr id="1585940731" name="Picture 1" descr="A screenshot of a computer program&#10;&#10;AI-generated content may be incorrect."/>
+                    <pic:cNvPicPr/>
+                  </pic:nvPicPr>
+                  <pic:blipFill>
+                    <a:blip r:embed="rId13"/>
+                    <a:stretch>
+                      <a:fillRect/>
+                    </a:stretch>
+                  </pic:blipFill>
+                  <pic:spPr>
+                    <a:xfrm>
+                      <a:off x="0" y="0"/>
+                      <a:ext cx="3892078" cy="6479296"/>
+                    </a:xfrm>
+                    <a:prstGeom prst="rect">
+                      <a:avLst/>
+                    </a:prstGeom>
+                  </pic:spPr>
+                </pic:pic>
+              </a:graphicData>
+            </a:graphic>
+          </wp:inline>
+        </w:drawing>
+      </w:r>
+    </w:p>
+    <w:p>
+      <w:pPr>
+        <w:spacing w:line="480" w:lineRule="auto"/>
+        <w:rPr>
+          <w:rFonts w:ascii="Times New Roman" w:hAnsi="Times New Roman" w:cs="Times New Roman"/>
+        </w:rPr>
+      </w:pPr>
+      <w:r>
+        <w:rPr>
+          <w:rFonts w:ascii="Times New Roman" w:hAnsi="Times New Roman" w:cs="Times New Roman"/>
+        </w:rPr>
+        <w:lastRenderedPageBreak/>
+        <w:t>As you can see, the AI creates a very nice example and gives thorough directions to the user to practice their skills with loops, lists, and conditionals.</w:t>
+      </w:r>
+    </w:p>
+    <w:p>
+      <w:pPr>
+        <w:spacing w:line="480" w:lineRule="auto"/>
+        <w:jc w:val="center"/>
+        <w:rPr>
+          <w:rFonts w:ascii="Times New Roman" w:hAnsi="Times New Roman" w:cs="Times New Roman"/>
+        </w:rPr>
+      </w:pPr>
+      <w:r>
+        <w:rPr>
+          <w:rFonts w:ascii="Times New Roman" w:hAnsi="Times New Roman" w:cs="Times New Roman"/>
+        </w:rPr>
+        <w:t>Conclusion</w:t>
+      </w:r>
+    </w:p>
+    <w:p>
+      <w:pPr>
+        <w:spacing w:line="480" w:lineRule="auto"/>
+        <w:rPr>
+          <w:rFonts w:ascii="Times New Roman" w:hAnsi="Times New Roman" w:cs="Times New Roman"/>
+        </w:rPr>
+      </w:pPr>
+      <w:r>
+        <w:rPr>
+          <w:rFonts w:ascii="Times New Roman" w:hAnsi="Times New Roman" w:cs="Times New Roman"/>
+        </w:rPr>
+        <w:tab/>
+        <w:t>This project demonstrates a simple AI chatbot that utilizes a pre-trained LLM to harness great power. It is incredibly shocking to see how simple it is to create a chat bot using prompt engineering to harness the full power of the LLM. Throughout this process I gained a much deeper understanding of LLM integration and feel confident in my ability to design my own AI tools to accomplish a specific task I desire a multitude of times.</w:t>
+      </w:r>
+      <w:r>
+        <w:rPr>
+          <w:rFonts w:ascii="Times New Roman" w:hAnsi="Times New Roman" w:cs="Times New Roman"/>
+        </w:rPr>
+        <w:t xml:space="preserve"> This AI tool is ready to be shipped out to beginner python programmers around the world and assist them in whatever </w:t>
+      </w:r>
+      <w:r>
+        <w:rPr>
+          <w:rFonts w:ascii="Times New Roman" w:hAnsi="Times New Roman" w:cs="Times New Roman"/>
+        </w:rPr>
+        <w:t>trouble</w:t>
+      </w:r>
+      <w:r>
+        <w:rPr>
+          <w:rFonts w:ascii="Times New Roman" w:hAnsi="Times New Roman" w:cs="Times New Roman"/>
+        </w:rPr>
+        <w:t xml:space="preserve"> they may have.</w:t>
       </w:r>
     </w:p>
     <w:sectPr>
@@ -665,7 +2084,6 @@
   <w:style w:type="character" w:default="1" w:styleId="DefaultParagraphFont">
     <w:name w:val="Default Paragraph Font"/>
     <w:uiPriority w:val="1"/>
-    <w:semiHidden/>
     <w:unhideWhenUsed/>
   </w:style>
   <w:style w:type="table" w:default="1" w:styleId="TableNormal">
@@ -977,6 +2395,41 @@
       <w:smallCaps/>
       <w:color w:val="0F4761" w:themeColor="accent1" w:themeShade="BF"/>
       <w:spacing w:val="5"/>
+    </w:rPr>
+  </w:style>
+  <w:style w:type="character" w:styleId="Hyperlink">
+    <w:name w:val="Hyperlink"/>
+    <w:basedOn w:val="DefaultParagraphFont"/>
+    <w:uiPriority w:val="99"/>
+    <w:unhideWhenUsed/>
+    <w:rsid w:val="00721EEE"/>
+    <w:rPr>
+      <w:color w:val="467886" w:themeColor="hyperlink"/>
+      <w:u w:val="single"/>
+    </w:rPr>
+  </w:style>
+  <w:style w:type="character" w:styleId="UnresolvedMention">
+    <w:name w:val="Unresolved Mention"/>
+    <w:basedOn w:val="DefaultParagraphFont"/>
+    <w:uiPriority w:val="99"/>
+    <w:semiHidden/>
+    <w:unhideWhenUsed/>
+    <w:rsid w:val="00721EEE"/>
+    <w:rPr>
+      <w:color w:val="605E5C"/>
+      <w:shd w:val="clear" w:color="auto" w:fill="E1DFDD"/>
+    </w:rPr>
+  </w:style>
+  <w:style w:type="character" w:styleId="FollowedHyperlink">
+    <w:name w:val="FollowedHyperlink"/>
+    <w:basedOn w:val="DefaultParagraphFont"/>
+    <w:uiPriority w:val="99"/>
+    <w:semiHidden/>
+    <w:unhideWhenUsed/>
+    <w:rsid w:val="009711F6"/>
+    <w:rPr>
+      <w:color w:val="96607D" w:themeColor="followedHyperlink"/>
+      <w:u w:val="single"/>
     </w:rPr>
   </w:style>
 </w:styles>

</xml_diff>